<commit_message>
Aportes al Taller 4
Se adicionan imágenes y documentación de las mismas.
</commit_message>
<xml_diff>
--- a/Taller04_Martin_Medina_Ocampo_Quintana.docx
+++ b/Taller04_Martin_Medina_Ocampo_Quintana.docx
@@ -506,8 +506,60 @@
     </w:p>
     <w:p>
       <w:pPr>
-        <w:rPr>
-          <w:b/>
+        <w:shd w:val="clear" w:color="auto" w:fill="F8F8F8"/>
+        <w:spacing w:after="0" w:line="240" w:lineRule="auto"/>
+        <w:ind w:left="360"/>
+        <w:jc w:val="both"/>
+        <w:rPr>
+          <w:rFonts w:ascii="Arial" w:eastAsia="Times New Roman" w:hAnsi="Arial" w:cs="Arial"/>
+          <w:lang w:eastAsia="es-CO"/>
+        </w:rPr>
+      </w:pPr>
+      <w:r>
+        <w:rPr>
+          <w:rFonts w:ascii="Arial" w:eastAsia="Times New Roman" w:hAnsi="Arial" w:cs="Arial"/>
+          <w:lang w:eastAsia="es-CO"/>
+        </w:rPr>
+        <w:t xml:space="preserve">Ya que la base de datos se encuentra instalada dentro de </w:t>
+      </w:r>
+      <w:proofErr w:type="spellStart"/>
+      <w:r>
+        <w:rPr>
+          <w:rFonts w:ascii="Arial" w:eastAsia="Times New Roman" w:hAnsi="Arial" w:cs="Arial"/>
+          <w:lang w:eastAsia="es-CO"/>
+        </w:rPr>
+        <w:t>Kali</w:t>
+      </w:r>
+      <w:proofErr w:type="spellEnd"/>
+      <w:r>
+        <w:rPr>
+          <w:rFonts w:ascii="Arial" w:eastAsia="Times New Roman" w:hAnsi="Arial" w:cs="Arial"/>
+          <w:lang w:eastAsia="es-CO"/>
+        </w:rPr>
+        <w:t xml:space="preserve"> Linux, se procede a iniciar el servicio y probar la correcta conexión.</w:t>
+      </w:r>
+    </w:p>
+    <w:p>
+      <w:pPr>
+        <w:shd w:val="clear" w:color="auto" w:fill="F8F8F8"/>
+        <w:spacing w:after="0" w:line="240" w:lineRule="auto"/>
+        <w:ind w:left="360"/>
+        <w:jc w:val="both"/>
+        <w:rPr>
+          <w:rFonts w:ascii="Arial" w:eastAsia="Times New Roman" w:hAnsi="Arial" w:cs="Arial"/>
+          <w:lang w:eastAsia="es-CO"/>
+        </w:rPr>
+      </w:pPr>
+    </w:p>
+    <w:p>
+      <w:pPr>
+        <w:shd w:val="clear" w:color="auto" w:fill="F8F8F8"/>
+        <w:spacing w:after="0" w:line="240" w:lineRule="auto"/>
+        <w:ind w:left="360"/>
+        <w:jc w:val="both"/>
+        <w:rPr>
+          <w:rFonts w:ascii="Arial" w:eastAsia="Times New Roman" w:hAnsi="Arial" w:cs="Arial"/>
+          <w:lang w:eastAsia="es-CO"/>
         </w:rPr>
       </w:pPr>
       <w:r>
@@ -515,11 +567,12 @@
           <w:noProof/>
           <w:lang w:eastAsia="es-CO"/>
         </w:rPr>
+        <w:lastRenderedPageBreak/>
         <w:drawing>
-          <wp:inline distT="0" distB="0" distL="0" distR="0" wp14:anchorId="304F11DE" wp14:editId="646D4B8F">
-            <wp:extent cx="5612130" cy="1739265"/>
-            <wp:effectExtent l="0" t="0" r="7620" b="0"/>
-            <wp:docPr id="6" name="Imagen 6"/>
+          <wp:inline distT="0" distB="0" distL="0" distR="0" wp14:anchorId="026A45D3" wp14:editId="42055AE3">
+            <wp:extent cx="5612130" cy="3708400"/>
+            <wp:effectExtent l="0" t="0" r="7620" b="6350"/>
+            <wp:docPr id="9" name="Imagen 9"/>
             <wp:cNvGraphicFramePr>
               <a:graphicFrameLocks xmlns:a="http://schemas.openxmlformats.org/drawingml/2006/main" noChangeAspect="1"/>
             </wp:cNvGraphicFramePr>
@@ -539,7 +592,7 @@
                   <pic:spPr>
                     <a:xfrm>
                       <a:off x="0" y="0"/>
-                      <a:ext cx="5612130" cy="1739265"/>
+                      <a:ext cx="5612130" cy="3708400"/>
                     </a:xfrm>
                     <a:prstGeom prst="rect">
                       <a:avLst/>
@@ -554,30 +607,124 @@
     </w:p>
     <w:p>
       <w:pPr>
-        <w:ind w:firstLine="708"/>
-        <w:rPr>
-          <w:rFonts w:ascii="Arial" w:hAnsi="Arial" w:cs="Arial"/>
-        </w:rPr>
-      </w:pPr>
-      <w:r>
-        <w:rPr>
-          <w:rFonts w:ascii="Arial" w:hAnsi="Arial" w:cs="Arial"/>
-        </w:rPr>
-        <w:lastRenderedPageBreak/>
-        <w:t xml:space="preserve">Luego </w:t>
-      </w:r>
-      <w:r>
-        <w:rPr>
-          <w:rFonts w:ascii="Arial" w:hAnsi="Arial" w:cs="Arial"/>
-        </w:rPr>
-        <w:t>procedemos a realizar la creación de la estructura de la base de datos:</w:t>
-      </w:r>
-    </w:p>
-    <w:p>
-      <w:pPr>
-        <w:jc w:val="center"/>
-        <w:rPr>
-          <w:rFonts w:ascii="Arial" w:hAnsi="Arial" w:cs="Arial"/>
+        <w:shd w:val="clear" w:color="auto" w:fill="F8F8F8"/>
+        <w:spacing w:after="0" w:line="240" w:lineRule="auto"/>
+        <w:ind w:left="360"/>
+        <w:jc w:val="both"/>
+        <w:rPr>
+          <w:rFonts w:ascii="Arial" w:eastAsia="Times New Roman" w:hAnsi="Arial" w:cs="Arial"/>
+          <w:lang w:eastAsia="es-CO"/>
+        </w:rPr>
+      </w:pPr>
+    </w:p>
+    <w:p>
+      <w:pPr>
+        <w:shd w:val="clear" w:color="auto" w:fill="F8F8F8"/>
+        <w:spacing w:after="0" w:line="240" w:lineRule="auto"/>
+        <w:ind w:left="360"/>
+        <w:jc w:val="both"/>
+        <w:rPr>
+          <w:rFonts w:ascii="Arial" w:eastAsia="Times New Roman" w:hAnsi="Arial" w:cs="Arial"/>
+          <w:lang w:eastAsia="es-CO"/>
+        </w:rPr>
+      </w:pPr>
+      <w:r>
+        <w:rPr>
+          <w:rFonts w:ascii="Arial" w:eastAsia="Times New Roman" w:hAnsi="Arial" w:cs="Arial"/>
+          <w:lang w:eastAsia="es-CO"/>
+        </w:rPr>
+        <w:t>Editamos el archivo /</w:t>
+      </w:r>
+      <w:proofErr w:type="spellStart"/>
+      <w:r>
+        <w:rPr>
+          <w:rFonts w:ascii="Arial" w:eastAsia="Times New Roman" w:hAnsi="Arial" w:cs="Arial"/>
+          <w:lang w:eastAsia="es-CO"/>
+        </w:rPr>
+        <w:t>etc</w:t>
+      </w:r>
+      <w:proofErr w:type="spellEnd"/>
+      <w:r>
+        <w:rPr>
+          <w:rFonts w:ascii="Arial" w:eastAsia="Times New Roman" w:hAnsi="Arial" w:cs="Arial"/>
+          <w:lang w:eastAsia="es-CO"/>
+        </w:rPr>
+        <w:t>/</w:t>
+      </w:r>
+      <w:proofErr w:type="spellStart"/>
+      <w:r>
+        <w:rPr>
+          <w:rFonts w:ascii="Arial" w:eastAsia="Times New Roman" w:hAnsi="Arial" w:cs="Arial"/>
+          <w:lang w:eastAsia="es-CO"/>
+        </w:rPr>
+        <w:t>mysql</w:t>
+      </w:r>
+      <w:proofErr w:type="spellEnd"/>
+      <w:r>
+        <w:rPr>
+          <w:rFonts w:ascii="Arial" w:eastAsia="Times New Roman" w:hAnsi="Arial" w:cs="Arial"/>
+          <w:lang w:eastAsia="es-CO"/>
+        </w:rPr>
+        <w:t>/</w:t>
+      </w:r>
+      <w:proofErr w:type="spellStart"/>
+      <w:r>
+        <w:rPr>
+          <w:rFonts w:ascii="Arial" w:eastAsia="Times New Roman" w:hAnsi="Arial" w:cs="Arial"/>
+          <w:lang w:eastAsia="es-CO"/>
+        </w:rPr>
+        <w:t>mariad.conf.d</w:t>
+      </w:r>
+      <w:proofErr w:type="spellEnd"/>
+      <w:r>
+        <w:rPr>
+          <w:rFonts w:ascii="Arial" w:eastAsia="Times New Roman" w:hAnsi="Arial" w:cs="Arial"/>
+          <w:lang w:eastAsia="es-CO"/>
+        </w:rPr>
+        <w:t xml:space="preserve">/50-server.cnf para habilitar los </w:t>
+      </w:r>
+      <w:proofErr w:type="spellStart"/>
+      <w:r>
+        <w:rPr>
+          <w:rFonts w:ascii="Arial" w:eastAsia="Times New Roman" w:hAnsi="Arial" w:cs="Arial"/>
+          <w:lang w:eastAsia="es-CO"/>
+        </w:rPr>
+        <w:t>logs</w:t>
+      </w:r>
+      <w:proofErr w:type="spellEnd"/>
+      <w:r>
+        <w:rPr>
+          <w:rFonts w:ascii="Arial" w:eastAsia="Times New Roman" w:hAnsi="Arial" w:cs="Arial"/>
+          <w:lang w:eastAsia="es-CO"/>
+        </w:rPr>
+        <w:t xml:space="preserve"> de errores y el de </w:t>
+      </w:r>
+      <w:proofErr w:type="spellStart"/>
+      <w:r>
+        <w:rPr>
+          <w:rFonts w:ascii="Arial" w:eastAsia="Times New Roman" w:hAnsi="Arial" w:cs="Arial"/>
+          <w:lang w:eastAsia="es-CO"/>
+        </w:rPr>
+        <w:t>slow_query</w:t>
+      </w:r>
+      <w:proofErr w:type="spellEnd"/>
+      <w:r>
+        <w:rPr>
+          <w:rFonts w:ascii="Arial" w:eastAsia="Times New Roman" w:hAnsi="Arial" w:cs="Arial"/>
+          <w:lang w:eastAsia="es-CO"/>
+        </w:rPr>
+        <w:t xml:space="preserve">  quitando los comentarios para que el SIEM los registre.</w:t>
+      </w:r>
+    </w:p>
+    <w:p>
+      <w:pPr>
+        <w:shd w:val="clear" w:color="auto" w:fill="F8F8F8"/>
+        <w:spacing w:after="0" w:line="240" w:lineRule="auto"/>
+        <w:ind w:left="360"/>
+        <w:jc w:val="both"/>
+        <w:rPr>
+          <w:rFonts w:ascii="Arial" w:eastAsia="Times New Roman" w:hAnsi="Arial" w:cs="Arial"/>
+          <w:lang w:eastAsia="es-CO"/>
         </w:rPr>
       </w:pPr>
       <w:r>
@@ -586,10 +733,10 @@
           <w:lang w:eastAsia="es-CO"/>
         </w:rPr>
         <w:drawing>
-          <wp:inline distT="0" distB="0" distL="0" distR="0" wp14:anchorId="59185F40" wp14:editId="170B01BB">
-            <wp:extent cx="4191000" cy="6327442"/>
-            <wp:effectExtent l="0" t="0" r="0" b="0"/>
-            <wp:docPr id="7" name="Imagen 7"/>
+          <wp:inline distT="0" distB="0" distL="0" distR="0" wp14:anchorId="627C88E3" wp14:editId="5E9C55D0">
+            <wp:extent cx="5612130" cy="3733800"/>
+            <wp:effectExtent l="0" t="0" r="7620" b="0"/>
+            <wp:docPr id="10" name="Imagen 10"/>
             <wp:cNvGraphicFramePr>
               <a:graphicFrameLocks xmlns:a="http://schemas.openxmlformats.org/drawingml/2006/main" noChangeAspect="1"/>
             </wp:cNvGraphicFramePr>
@@ -609,7 +756,7 @@
                   <pic:spPr>
                     <a:xfrm>
                       <a:off x="0" y="0"/>
-                      <a:ext cx="4192128" cy="6329145"/>
+                      <a:ext cx="5612130" cy="3733800"/>
                     </a:xfrm>
                     <a:prstGeom prst="rect">
                       <a:avLst/>
@@ -624,71 +771,72 @@
     </w:p>
     <w:p>
       <w:pPr>
-        <w:ind w:firstLine="708"/>
-        <w:rPr>
-          <w:rFonts w:ascii="Arial" w:hAnsi="Arial" w:cs="Arial"/>
-        </w:rPr>
-      </w:pPr>
-    </w:p>
-    <w:p>
-      <w:pPr>
-        <w:ind w:firstLine="708"/>
-        <w:rPr>
-          <w:rFonts w:ascii="Arial" w:hAnsi="Arial" w:cs="Arial"/>
-        </w:rPr>
-      </w:pPr>
-    </w:p>
-    <w:p>
-      <w:pPr>
-        <w:ind w:firstLine="708"/>
-        <w:rPr>
-          <w:rFonts w:ascii="Arial" w:hAnsi="Arial" w:cs="Arial"/>
-        </w:rPr>
-      </w:pPr>
-    </w:p>
-    <w:p>
-      <w:pPr>
-        <w:ind w:firstLine="708"/>
-        <w:rPr>
-          <w:rFonts w:ascii="Arial" w:hAnsi="Arial" w:cs="Arial"/>
-        </w:rPr>
-      </w:pPr>
-    </w:p>
-    <w:p>
-      <w:pPr>
-        <w:ind w:firstLine="708"/>
-        <w:rPr>
-          <w:rFonts w:ascii="Arial" w:hAnsi="Arial" w:cs="Arial"/>
-        </w:rPr>
-      </w:pPr>
-    </w:p>
-    <w:p>
-      <w:pPr>
-        <w:ind w:firstLine="708"/>
-        <w:rPr>
-          <w:rFonts w:ascii="Arial" w:hAnsi="Arial" w:cs="Arial"/>
-        </w:rPr>
-      </w:pPr>
-    </w:p>
-    <w:p>
-      <w:pPr>
-        <w:ind w:firstLine="708"/>
-        <w:rPr>
-          <w:rFonts w:ascii="Arial" w:hAnsi="Arial" w:cs="Arial"/>
-        </w:rPr>
-      </w:pPr>
-      <w:r>
-        <w:rPr>
-          <w:rFonts w:ascii="Arial" w:hAnsi="Arial" w:cs="Arial"/>
-        </w:rPr>
-        <w:lastRenderedPageBreak/>
-        <w:t>Inicializamos la base de datos</w:t>
-      </w:r>
-    </w:p>
-    <w:p>
-      <w:pPr>
-        <w:rPr>
-          <w:rFonts w:ascii="Arial" w:hAnsi="Arial" w:cs="Arial"/>
+        <w:shd w:val="clear" w:color="auto" w:fill="F8F8F8"/>
+        <w:spacing w:after="0" w:line="240" w:lineRule="auto"/>
+        <w:ind w:left="360"/>
+        <w:jc w:val="both"/>
+        <w:rPr>
+          <w:rFonts w:ascii="Arial" w:eastAsia="Times New Roman" w:hAnsi="Arial" w:cs="Arial"/>
+          <w:lang w:eastAsia="es-CO"/>
+        </w:rPr>
+      </w:pPr>
+    </w:p>
+    <w:p>
+      <w:pPr>
+        <w:shd w:val="clear" w:color="auto" w:fill="F8F8F8"/>
+        <w:spacing w:after="0" w:line="240" w:lineRule="auto"/>
+        <w:ind w:left="360"/>
+        <w:jc w:val="both"/>
+        <w:rPr>
+          <w:rFonts w:ascii="Arial" w:eastAsia="Times New Roman" w:hAnsi="Arial" w:cs="Arial"/>
+          <w:lang w:eastAsia="es-CO"/>
+        </w:rPr>
+      </w:pPr>
+      <w:r>
+        <w:rPr>
+          <w:rFonts w:ascii="Arial" w:eastAsia="Times New Roman" w:hAnsi="Arial" w:cs="Arial"/>
+          <w:lang w:eastAsia="es-CO"/>
+        </w:rPr>
+        <w:t xml:space="preserve">Se carga la base empleados en el motor de Base de datos </w:t>
+      </w:r>
+      <w:proofErr w:type="spellStart"/>
+      <w:r>
+        <w:rPr>
+          <w:rFonts w:ascii="Arial" w:eastAsia="Times New Roman" w:hAnsi="Arial" w:cs="Arial"/>
+          <w:lang w:eastAsia="es-CO"/>
+        </w:rPr>
+        <w:t>MySQL</w:t>
+      </w:r>
+      <w:proofErr w:type="spellEnd"/>
+      <w:r>
+        <w:rPr>
+          <w:rFonts w:ascii="Arial" w:eastAsia="Times New Roman" w:hAnsi="Arial" w:cs="Arial"/>
+          <w:lang w:eastAsia="es-CO"/>
+        </w:rPr>
+        <w:t>.</w:t>
+      </w:r>
+    </w:p>
+    <w:p>
+      <w:pPr>
+        <w:shd w:val="clear" w:color="auto" w:fill="F8F8F8"/>
+        <w:spacing w:after="0" w:line="240" w:lineRule="auto"/>
+        <w:ind w:left="360"/>
+        <w:jc w:val="both"/>
+        <w:rPr>
+          <w:rFonts w:ascii="Arial" w:eastAsia="Times New Roman" w:hAnsi="Arial" w:cs="Arial"/>
+          <w:lang w:eastAsia="es-CO"/>
+        </w:rPr>
+      </w:pPr>
+    </w:p>
+    <w:p>
+      <w:pPr>
+        <w:shd w:val="clear" w:color="auto" w:fill="F8F8F8"/>
+        <w:spacing w:after="0" w:line="240" w:lineRule="auto"/>
+        <w:ind w:left="360"/>
+        <w:jc w:val="both"/>
+        <w:rPr>
+          <w:rFonts w:ascii="Arial" w:eastAsia="Times New Roman" w:hAnsi="Arial" w:cs="Arial"/>
+          <w:lang w:eastAsia="es-CO"/>
         </w:rPr>
       </w:pPr>
       <w:r>
@@ -697,10 +845,10 @@
           <w:lang w:eastAsia="es-CO"/>
         </w:rPr>
         <w:drawing>
-          <wp:inline distT="0" distB="0" distL="0" distR="0" wp14:anchorId="734BFCF3" wp14:editId="4533F3C8">
-            <wp:extent cx="5612130" cy="2458720"/>
+          <wp:inline distT="0" distB="0" distL="0" distR="0" wp14:anchorId="2E94F53D" wp14:editId="2390F57C">
+            <wp:extent cx="5612130" cy="3754120"/>
             <wp:effectExtent l="0" t="0" r="7620" b="0"/>
-            <wp:docPr id="8" name="Imagen 8"/>
+            <wp:docPr id="11" name="Imagen 11"/>
             <wp:cNvGraphicFramePr>
               <a:graphicFrameLocks xmlns:a="http://schemas.openxmlformats.org/drawingml/2006/main" noChangeAspect="1"/>
             </wp:cNvGraphicFramePr>
@@ -720,7 +868,7 @@
                   <pic:spPr>
                     <a:xfrm>
                       <a:off x="0" y="0"/>
-                      <a:ext cx="5612130" cy="2458720"/>
+                      <a:ext cx="5612130" cy="3754120"/>
                     </a:xfrm>
                     <a:prstGeom prst="rect">
                       <a:avLst/>
@@ -735,6 +883,1296 @@
     </w:p>
     <w:p>
       <w:pPr>
+        <w:shd w:val="clear" w:color="auto" w:fill="F8F8F8"/>
+        <w:spacing w:after="0" w:line="240" w:lineRule="auto"/>
+        <w:ind w:left="360"/>
+        <w:jc w:val="both"/>
+        <w:rPr>
+          <w:rFonts w:ascii="Arial" w:eastAsia="Times New Roman" w:hAnsi="Arial" w:cs="Arial"/>
+          <w:lang w:eastAsia="es-CO"/>
+        </w:rPr>
+      </w:pPr>
+    </w:p>
+    <w:p>
+      <w:pPr>
+        <w:shd w:val="clear" w:color="auto" w:fill="F8F8F8"/>
+        <w:spacing w:after="0" w:line="240" w:lineRule="auto"/>
+        <w:ind w:left="360"/>
+        <w:jc w:val="both"/>
+        <w:rPr>
+          <w:rFonts w:ascii="Arial" w:eastAsia="Times New Roman" w:hAnsi="Arial" w:cs="Arial"/>
+          <w:lang w:eastAsia="es-CO"/>
+        </w:rPr>
+      </w:pPr>
+      <w:r>
+        <w:rPr>
+          <w:rFonts w:ascii="Arial" w:eastAsia="Times New Roman" w:hAnsi="Arial" w:cs="Arial"/>
+          <w:lang w:eastAsia="es-CO"/>
+        </w:rPr>
+        <w:t>Progreso de la carga de las tablas a la base de datos del motor.</w:t>
+      </w:r>
+    </w:p>
+    <w:p>
+      <w:pPr>
+        <w:shd w:val="clear" w:color="auto" w:fill="F8F8F8"/>
+        <w:spacing w:after="0" w:line="240" w:lineRule="auto"/>
+        <w:ind w:left="360"/>
+        <w:jc w:val="both"/>
+        <w:rPr>
+          <w:rFonts w:ascii="Arial" w:eastAsia="Times New Roman" w:hAnsi="Arial" w:cs="Arial"/>
+          <w:lang w:eastAsia="es-CO"/>
+        </w:rPr>
+      </w:pPr>
+      <w:r>
+        <w:rPr>
+          <w:noProof/>
+          <w:lang w:eastAsia="es-CO"/>
+        </w:rPr>
+        <w:drawing>
+          <wp:inline distT="0" distB="0" distL="0" distR="0" wp14:anchorId="0B26651A" wp14:editId="5B013BC2">
+            <wp:extent cx="5612130" cy="3784600"/>
+            <wp:effectExtent l="0" t="0" r="7620" b="6350"/>
+            <wp:docPr id="6" name="Imagen 6"/>
+            <wp:cNvGraphicFramePr>
+              <a:graphicFrameLocks xmlns:a="http://schemas.openxmlformats.org/drawingml/2006/main" noChangeAspect="1"/>
+            </wp:cNvGraphicFramePr>
+            <a:graphic xmlns:a="http://schemas.openxmlformats.org/drawingml/2006/main">
+              <a:graphicData uri="http://schemas.openxmlformats.org/drawingml/2006/picture">
+                <pic:pic xmlns:pic="http://schemas.openxmlformats.org/drawingml/2006/picture">
+                  <pic:nvPicPr>
+                    <pic:cNvPr id="1" name=""/>
+                    <pic:cNvPicPr/>
+                  </pic:nvPicPr>
+                  <pic:blipFill>
+                    <a:blip r:embed="rId13"/>
+                    <a:stretch>
+                      <a:fillRect/>
+                    </a:stretch>
+                  </pic:blipFill>
+                  <pic:spPr>
+                    <a:xfrm>
+                      <a:off x="0" y="0"/>
+                      <a:ext cx="5612130" cy="3784600"/>
+                    </a:xfrm>
+                    <a:prstGeom prst="rect">
+                      <a:avLst/>
+                    </a:prstGeom>
+                  </pic:spPr>
+                </pic:pic>
+              </a:graphicData>
+            </a:graphic>
+          </wp:inline>
+        </w:drawing>
+      </w:r>
+    </w:p>
+    <w:p>
+      <w:pPr>
+        <w:shd w:val="clear" w:color="auto" w:fill="F8F8F8"/>
+        <w:spacing w:after="0" w:line="240" w:lineRule="auto"/>
+        <w:ind w:left="360"/>
+        <w:jc w:val="both"/>
+        <w:rPr>
+          <w:rFonts w:ascii="Arial" w:eastAsia="Times New Roman" w:hAnsi="Arial" w:cs="Arial"/>
+          <w:lang w:eastAsia="es-CO"/>
+        </w:rPr>
+      </w:pPr>
+    </w:p>
+    <w:p>
+      <w:pPr>
+        <w:shd w:val="clear" w:color="auto" w:fill="F8F8F8"/>
+        <w:spacing w:after="0" w:line="240" w:lineRule="auto"/>
+        <w:ind w:left="360"/>
+        <w:jc w:val="both"/>
+        <w:rPr>
+          <w:rFonts w:ascii="Arial" w:eastAsia="Times New Roman" w:hAnsi="Arial" w:cs="Arial"/>
+          <w:lang w:eastAsia="es-CO"/>
+        </w:rPr>
+      </w:pPr>
+      <w:r>
+        <w:rPr>
+          <w:rFonts w:ascii="Arial" w:eastAsia="Times New Roman" w:hAnsi="Arial" w:cs="Arial"/>
+          <w:lang w:eastAsia="es-CO"/>
+        </w:rPr>
+        <w:lastRenderedPageBreak/>
+        <w:t>Se proveen todos los privilegios al usuario que se va a conectar desde SPLUNK.</w:t>
+      </w:r>
+    </w:p>
+    <w:p>
+      <w:pPr>
+        <w:shd w:val="clear" w:color="auto" w:fill="F8F8F8"/>
+        <w:spacing w:after="0" w:line="240" w:lineRule="auto"/>
+        <w:ind w:left="360"/>
+        <w:jc w:val="both"/>
+        <w:rPr>
+          <w:rFonts w:ascii="Arial" w:eastAsia="Times New Roman" w:hAnsi="Arial" w:cs="Arial"/>
+          <w:lang w:eastAsia="es-CO"/>
+        </w:rPr>
+      </w:pPr>
+      <w:r>
+        <w:rPr>
+          <w:noProof/>
+          <w:lang w:eastAsia="es-CO"/>
+        </w:rPr>
+        <w:drawing>
+          <wp:inline distT="0" distB="0" distL="0" distR="0" wp14:anchorId="595E6CD9" wp14:editId="1682A5D7">
+            <wp:extent cx="5612130" cy="3741420"/>
+            <wp:effectExtent l="0" t="0" r="7620" b="0"/>
+            <wp:docPr id="12" name="Imagen 12"/>
+            <wp:cNvGraphicFramePr>
+              <a:graphicFrameLocks xmlns:a="http://schemas.openxmlformats.org/drawingml/2006/main" noChangeAspect="1"/>
+            </wp:cNvGraphicFramePr>
+            <a:graphic xmlns:a="http://schemas.openxmlformats.org/drawingml/2006/main">
+              <a:graphicData uri="http://schemas.openxmlformats.org/drawingml/2006/picture">
+                <pic:pic xmlns:pic="http://schemas.openxmlformats.org/drawingml/2006/picture">
+                  <pic:nvPicPr>
+                    <pic:cNvPr id="1" name=""/>
+                    <pic:cNvPicPr/>
+                  </pic:nvPicPr>
+                  <pic:blipFill>
+                    <a:blip r:embed="rId14"/>
+                    <a:stretch>
+                      <a:fillRect/>
+                    </a:stretch>
+                  </pic:blipFill>
+                  <pic:spPr>
+                    <a:xfrm>
+                      <a:off x="0" y="0"/>
+                      <a:ext cx="5612130" cy="3741420"/>
+                    </a:xfrm>
+                    <a:prstGeom prst="rect">
+                      <a:avLst/>
+                    </a:prstGeom>
+                  </pic:spPr>
+                </pic:pic>
+              </a:graphicData>
+            </a:graphic>
+          </wp:inline>
+        </w:drawing>
+      </w:r>
+    </w:p>
+    <w:p>
+      <w:pPr>
+        <w:shd w:val="clear" w:color="auto" w:fill="F8F8F8"/>
+        <w:spacing w:after="0" w:line="240" w:lineRule="auto"/>
+        <w:ind w:left="360"/>
+        <w:jc w:val="both"/>
+        <w:rPr>
+          <w:rFonts w:ascii="Arial" w:eastAsia="Times New Roman" w:hAnsi="Arial" w:cs="Arial"/>
+          <w:lang w:eastAsia="es-CO"/>
+        </w:rPr>
+      </w:pPr>
+    </w:p>
+    <w:p>
+      <w:pPr>
+        <w:shd w:val="clear" w:color="auto" w:fill="F8F8F8"/>
+        <w:spacing w:after="0" w:line="240" w:lineRule="auto"/>
+        <w:ind w:left="360"/>
+        <w:jc w:val="both"/>
+        <w:rPr>
+          <w:rFonts w:ascii="Arial" w:eastAsia="Times New Roman" w:hAnsi="Arial" w:cs="Arial"/>
+          <w:lang w:eastAsia="es-CO"/>
+        </w:rPr>
+      </w:pPr>
+      <w:r>
+        <w:rPr>
+          <w:rFonts w:ascii="Arial" w:eastAsia="Times New Roman" w:hAnsi="Arial" w:cs="Arial"/>
+          <w:lang w:eastAsia="es-CO"/>
+        </w:rPr>
+        <w:t xml:space="preserve">Descomprimimos el conector que va a usar SPLUNK para la conexión con el motor de base de datos de </w:t>
+      </w:r>
+      <w:proofErr w:type="spellStart"/>
+      <w:r>
+        <w:rPr>
+          <w:rFonts w:ascii="Arial" w:eastAsia="Times New Roman" w:hAnsi="Arial" w:cs="Arial"/>
+          <w:lang w:eastAsia="es-CO"/>
+        </w:rPr>
+        <w:t>MySQL</w:t>
+      </w:r>
+      <w:proofErr w:type="spellEnd"/>
+      <w:r>
+        <w:rPr>
+          <w:rFonts w:ascii="Arial" w:eastAsia="Times New Roman" w:hAnsi="Arial" w:cs="Arial"/>
+          <w:lang w:eastAsia="es-CO"/>
+        </w:rPr>
+        <w:t xml:space="preserve">, previamente descargado de la página del </w:t>
+      </w:r>
+      <w:proofErr w:type="spellStart"/>
+      <w:r>
+        <w:rPr>
+          <w:rFonts w:ascii="Arial" w:eastAsia="Times New Roman" w:hAnsi="Arial" w:cs="Arial"/>
+          <w:lang w:eastAsia="es-CO"/>
+        </w:rPr>
+        <w:t>fabriacante</w:t>
+      </w:r>
+      <w:proofErr w:type="spellEnd"/>
+      <w:r>
+        <w:rPr>
+          <w:rFonts w:ascii="Arial" w:eastAsia="Times New Roman" w:hAnsi="Arial" w:cs="Arial"/>
+          <w:lang w:eastAsia="es-CO"/>
+        </w:rPr>
+        <w:t>.</w:t>
+      </w:r>
+    </w:p>
+    <w:p>
+      <w:pPr>
+        <w:shd w:val="clear" w:color="auto" w:fill="F8F8F8"/>
+        <w:spacing w:after="0" w:line="240" w:lineRule="auto"/>
+        <w:ind w:left="360"/>
+        <w:jc w:val="both"/>
+        <w:rPr>
+          <w:rFonts w:ascii="Arial" w:eastAsia="Times New Roman" w:hAnsi="Arial" w:cs="Arial"/>
+          <w:lang w:eastAsia="es-CO"/>
+        </w:rPr>
+      </w:pPr>
+      <w:r>
+        <w:rPr>
+          <w:noProof/>
+          <w:lang w:eastAsia="es-CO"/>
+        </w:rPr>
+        <w:drawing>
+          <wp:inline distT="0" distB="0" distL="0" distR="0" wp14:anchorId="2D20D6E3" wp14:editId="5FE09BA1">
+            <wp:extent cx="5612130" cy="3759200"/>
+            <wp:effectExtent l="0" t="0" r="7620" b="0"/>
+            <wp:docPr id="13" name="Imagen 13"/>
+            <wp:cNvGraphicFramePr>
+              <a:graphicFrameLocks xmlns:a="http://schemas.openxmlformats.org/drawingml/2006/main" noChangeAspect="1"/>
+            </wp:cNvGraphicFramePr>
+            <a:graphic xmlns:a="http://schemas.openxmlformats.org/drawingml/2006/main">
+              <a:graphicData uri="http://schemas.openxmlformats.org/drawingml/2006/picture">
+                <pic:pic xmlns:pic="http://schemas.openxmlformats.org/drawingml/2006/picture">
+                  <pic:nvPicPr>
+                    <pic:cNvPr id="1" name=""/>
+                    <pic:cNvPicPr/>
+                  </pic:nvPicPr>
+                  <pic:blipFill>
+                    <a:blip r:embed="rId15"/>
+                    <a:stretch>
+                      <a:fillRect/>
+                    </a:stretch>
+                  </pic:blipFill>
+                  <pic:spPr>
+                    <a:xfrm>
+                      <a:off x="0" y="0"/>
+                      <a:ext cx="5612130" cy="3759200"/>
+                    </a:xfrm>
+                    <a:prstGeom prst="rect">
+                      <a:avLst/>
+                    </a:prstGeom>
+                  </pic:spPr>
+                </pic:pic>
+              </a:graphicData>
+            </a:graphic>
+          </wp:inline>
+        </w:drawing>
+      </w:r>
+    </w:p>
+    <w:p>
+      <w:pPr>
+        <w:shd w:val="clear" w:color="auto" w:fill="F8F8F8"/>
+        <w:spacing w:after="0" w:line="240" w:lineRule="auto"/>
+        <w:ind w:left="360"/>
+        <w:jc w:val="both"/>
+        <w:rPr>
+          <w:rFonts w:ascii="Arial" w:eastAsia="Times New Roman" w:hAnsi="Arial" w:cs="Arial"/>
+          <w:lang w:eastAsia="es-CO"/>
+        </w:rPr>
+      </w:pPr>
+    </w:p>
+    <w:p>
+      <w:pPr>
+        <w:shd w:val="clear" w:color="auto" w:fill="F8F8F8"/>
+        <w:spacing w:after="0" w:line="240" w:lineRule="auto"/>
+        <w:ind w:left="360"/>
+        <w:jc w:val="both"/>
+        <w:rPr>
+          <w:rFonts w:ascii="Arial" w:eastAsia="Times New Roman" w:hAnsi="Arial" w:cs="Arial"/>
+          <w:lang w:eastAsia="es-CO"/>
+        </w:rPr>
+      </w:pPr>
+      <w:r>
+        <w:rPr>
+          <w:rFonts w:ascii="Arial" w:eastAsia="Times New Roman" w:hAnsi="Arial" w:cs="Arial"/>
+          <w:lang w:eastAsia="es-CO"/>
+        </w:rPr>
+        <w:t>Cargamos la aplicación.</w:t>
+      </w:r>
+    </w:p>
+    <w:p>
+      <w:pPr>
+        <w:shd w:val="clear" w:color="auto" w:fill="F8F8F8"/>
+        <w:spacing w:after="0" w:line="240" w:lineRule="auto"/>
+        <w:ind w:left="360"/>
+        <w:jc w:val="both"/>
+        <w:rPr>
+          <w:rFonts w:ascii="Arial" w:eastAsia="Times New Roman" w:hAnsi="Arial" w:cs="Arial"/>
+          <w:lang w:eastAsia="es-CO"/>
+        </w:rPr>
+      </w:pPr>
+      <w:r>
+        <w:rPr>
+          <w:noProof/>
+          <w:lang w:eastAsia="es-CO"/>
+        </w:rPr>
+        <w:drawing>
+          <wp:inline distT="0" distB="0" distL="0" distR="0" wp14:anchorId="46BF4F2C" wp14:editId="344D231A">
+            <wp:extent cx="5612130" cy="3675380"/>
+            <wp:effectExtent l="0" t="0" r="7620" b="1270"/>
+            <wp:docPr id="14" name="Imagen 14"/>
+            <wp:cNvGraphicFramePr>
+              <a:graphicFrameLocks xmlns:a="http://schemas.openxmlformats.org/drawingml/2006/main" noChangeAspect="1"/>
+            </wp:cNvGraphicFramePr>
+            <a:graphic xmlns:a="http://schemas.openxmlformats.org/drawingml/2006/main">
+              <a:graphicData uri="http://schemas.openxmlformats.org/drawingml/2006/picture">
+                <pic:pic xmlns:pic="http://schemas.openxmlformats.org/drawingml/2006/picture">
+                  <pic:nvPicPr>
+                    <pic:cNvPr id="1" name=""/>
+                    <pic:cNvPicPr/>
+                  </pic:nvPicPr>
+                  <pic:blipFill>
+                    <a:blip r:embed="rId16"/>
+                    <a:stretch>
+                      <a:fillRect/>
+                    </a:stretch>
+                  </pic:blipFill>
+                  <pic:spPr>
+                    <a:xfrm>
+                      <a:off x="0" y="0"/>
+                      <a:ext cx="5612130" cy="3675380"/>
+                    </a:xfrm>
+                    <a:prstGeom prst="rect">
+                      <a:avLst/>
+                    </a:prstGeom>
+                  </pic:spPr>
+                </pic:pic>
+              </a:graphicData>
+            </a:graphic>
+          </wp:inline>
+        </w:drawing>
+      </w:r>
+    </w:p>
+    <w:p>
+      <w:pPr>
+        <w:shd w:val="clear" w:color="auto" w:fill="F8F8F8"/>
+        <w:spacing w:after="0" w:line="240" w:lineRule="auto"/>
+        <w:ind w:left="360"/>
+        <w:jc w:val="both"/>
+        <w:rPr>
+          <w:rFonts w:ascii="Arial" w:eastAsia="Times New Roman" w:hAnsi="Arial" w:cs="Arial"/>
+          <w:lang w:eastAsia="es-CO"/>
+        </w:rPr>
+      </w:pPr>
+    </w:p>
+    <w:p>
+      <w:pPr>
+        <w:shd w:val="clear" w:color="auto" w:fill="F8F8F8"/>
+        <w:spacing w:after="0" w:line="240" w:lineRule="auto"/>
+        <w:ind w:left="360"/>
+        <w:jc w:val="both"/>
+        <w:rPr>
+          <w:rFonts w:ascii="Arial" w:eastAsia="Times New Roman" w:hAnsi="Arial" w:cs="Arial"/>
+          <w:lang w:eastAsia="es-CO"/>
+        </w:rPr>
+      </w:pPr>
+      <w:r>
+        <w:rPr>
+          <w:rFonts w:ascii="Arial" w:eastAsia="Times New Roman" w:hAnsi="Arial" w:cs="Arial"/>
+          <w:lang w:eastAsia="es-CO"/>
+        </w:rPr>
+        <w:t>Copiamos el conector previamente descargado y descomprimido a la carpeta de drivers de SPLUNK.</w:t>
+      </w:r>
+    </w:p>
+    <w:p>
+      <w:pPr>
+        <w:shd w:val="clear" w:color="auto" w:fill="F8F8F8"/>
+        <w:spacing w:after="0" w:line="240" w:lineRule="auto"/>
+        <w:ind w:left="360"/>
+        <w:jc w:val="both"/>
+        <w:rPr>
+          <w:rFonts w:ascii="Arial" w:eastAsia="Times New Roman" w:hAnsi="Arial" w:cs="Arial"/>
+          <w:lang w:eastAsia="es-CO"/>
+        </w:rPr>
+      </w:pPr>
+      <w:r>
+        <w:rPr>
+          <w:noProof/>
+          <w:lang w:eastAsia="es-CO"/>
+        </w:rPr>
+        <w:drawing>
+          <wp:inline distT="0" distB="0" distL="0" distR="0" wp14:anchorId="0E48674D" wp14:editId="0AAFBA0F">
+            <wp:extent cx="5612130" cy="440055"/>
+            <wp:effectExtent l="0" t="0" r="7620" b="0"/>
+            <wp:docPr id="15" name="Imagen 15"/>
+            <wp:cNvGraphicFramePr>
+              <a:graphicFrameLocks xmlns:a="http://schemas.openxmlformats.org/drawingml/2006/main" noChangeAspect="1"/>
+            </wp:cNvGraphicFramePr>
+            <a:graphic xmlns:a="http://schemas.openxmlformats.org/drawingml/2006/main">
+              <a:graphicData uri="http://schemas.openxmlformats.org/drawingml/2006/picture">
+                <pic:pic xmlns:pic="http://schemas.openxmlformats.org/drawingml/2006/picture">
+                  <pic:nvPicPr>
+                    <pic:cNvPr id="1" name=""/>
+                    <pic:cNvPicPr/>
+                  </pic:nvPicPr>
+                  <pic:blipFill>
+                    <a:blip r:embed="rId17"/>
+                    <a:stretch>
+                      <a:fillRect/>
+                    </a:stretch>
+                  </pic:blipFill>
+                  <pic:spPr>
+                    <a:xfrm>
+                      <a:off x="0" y="0"/>
+                      <a:ext cx="5612130" cy="440055"/>
+                    </a:xfrm>
+                    <a:prstGeom prst="rect">
+                      <a:avLst/>
+                    </a:prstGeom>
+                  </pic:spPr>
+                </pic:pic>
+              </a:graphicData>
+            </a:graphic>
+          </wp:inline>
+        </w:drawing>
+      </w:r>
+    </w:p>
+    <w:p>
+      <w:pPr>
+        <w:shd w:val="clear" w:color="auto" w:fill="F8F8F8"/>
+        <w:spacing w:after="0" w:line="240" w:lineRule="auto"/>
+        <w:ind w:left="360"/>
+        <w:jc w:val="both"/>
+        <w:rPr>
+          <w:rFonts w:ascii="Arial" w:eastAsia="Times New Roman" w:hAnsi="Arial" w:cs="Arial"/>
+          <w:lang w:eastAsia="es-CO"/>
+        </w:rPr>
+      </w:pPr>
+    </w:p>
+    <w:p>
+      <w:pPr>
+        <w:shd w:val="clear" w:color="auto" w:fill="F8F8F8"/>
+        <w:spacing w:after="0" w:line="240" w:lineRule="auto"/>
+        <w:ind w:left="360"/>
+        <w:jc w:val="both"/>
+        <w:rPr>
+          <w:rFonts w:ascii="Arial" w:eastAsia="Times New Roman" w:hAnsi="Arial" w:cs="Arial"/>
+          <w:lang w:eastAsia="es-CO"/>
+        </w:rPr>
+      </w:pPr>
+    </w:p>
+    <w:p>
+      <w:pPr>
+        <w:shd w:val="clear" w:color="auto" w:fill="F8F8F8"/>
+        <w:spacing w:after="0" w:line="240" w:lineRule="auto"/>
+        <w:ind w:left="360"/>
+        <w:jc w:val="both"/>
+        <w:rPr>
+          <w:rFonts w:ascii="Arial" w:eastAsia="Times New Roman" w:hAnsi="Arial" w:cs="Arial"/>
+          <w:lang w:eastAsia="es-CO"/>
+        </w:rPr>
+      </w:pPr>
+      <w:r>
+        <w:rPr>
+          <w:rFonts w:ascii="Arial" w:eastAsia="Times New Roman" w:hAnsi="Arial" w:cs="Arial"/>
+          <w:lang w:eastAsia="es-CO"/>
+        </w:rPr>
+        <w:t>Hacemos la configuración del SDK de Java.</w:t>
+      </w:r>
+    </w:p>
+    <w:p>
+      <w:pPr>
+        <w:shd w:val="clear" w:color="auto" w:fill="F8F8F8"/>
+        <w:spacing w:after="0" w:line="240" w:lineRule="auto"/>
+        <w:ind w:left="360"/>
+        <w:jc w:val="both"/>
+        <w:rPr>
+          <w:rFonts w:ascii="Arial" w:eastAsia="Times New Roman" w:hAnsi="Arial" w:cs="Arial"/>
+          <w:lang w:eastAsia="es-CO"/>
+        </w:rPr>
+      </w:pPr>
+      <w:r>
+        <w:rPr>
+          <w:noProof/>
+          <w:lang w:eastAsia="es-CO"/>
+        </w:rPr>
+        <w:lastRenderedPageBreak/>
+        <w:drawing>
+          <wp:inline distT="0" distB="0" distL="0" distR="0" wp14:anchorId="12819710" wp14:editId="108CEA7A">
+            <wp:extent cx="5612130" cy="3796030"/>
+            <wp:effectExtent l="0" t="0" r="7620" b="0"/>
+            <wp:docPr id="16" name="Imagen 16"/>
+            <wp:cNvGraphicFramePr>
+              <a:graphicFrameLocks xmlns:a="http://schemas.openxmlformats.org/drawingml/2006/main" noChangeAspect="1"/>
+            </wp:cNvGraphicFramePr>
+            <a:graphic xmlns:a="http://schemas.openxmlformats.org/drawingml/2006/main">
+              <a:graphicData uri="http://schemas.openxmlformats.org/drawingml/2006/picture">
+                <pic:pic xmlns:pic="http://schemas.openxmlformats.org/drawingml/2006/picture">
+                  <pic:nvPicPr>
+                    <pic:cNvPr id="1" name=""/>
+                    <pic:cNvPicPr/>
+                  </pic:nvPicPr>
+                  <pic:blipFill>
+                    <a:blip r:embed="rId18"/>
+                    <a:stretch>
+                      <a:fillRect/>
+                    </a:stretch>
+                  </pic:blipFill>
+                  <pic:spPr>
+                    <a:xfrm>
+                      <a:off x="0" y="0"/>
+                      <a:ext cx="5612130" cy="3796030"/>
+                    </a:xfrm>
+                    <a:prstGeom prst="rect">
+                      <a:avLst/>
+                    </a:prstGeom>
+                  </pic:spPr>
+                </pic:pic>
+              </a:graphicData>
+            </a:graphic>
+          </wp:inline>
+        </w:drawing>
+      </w:r>
+    </w:p>
+    <w:p>
+      <w:pPr>
+        <w:shd w:val="clear" w:color="auto" w:fill="F8F8F8"/>
+        <w:spacing w:after="0" w:line="240" w:lineRule="auto"/>
+        <w:ind w:left="360"/>
+        <w:jc w:val="both"/>
+        <w:rPr>
+          <w:rFonts w:ascii="Arial" w:eastAsia="Times New Roman" w:hAnsi="Arial" w:cs="Arial"/>
+          <w:lang w:eastAsia="es-CO"/>
+        </w:rPr>
+      </w:pPr>
+    </w:p>
+    <w:p>
+      <w:pPr>
+        <w:shd w:val="clear" w:color="auto" w:fill="F8F8F8"/>
+        <w:spacing w:after="0" w:line="240" w:lineRule="auto"/>
+        <w:ind w:left="360"/>
+        <w:jc w:val="both"/>
+        <w:rPr>
+          <w:rFonts w:ascii="Arial" w:eastAsia="Times New Roman" w:hAnsi="Arial" w:cs="Arial"/>
+          <w:lang w:eastAsia="es-CO"/>
+        </w:rPr>
+      </w:pPr>
+      <w:r>
+        <w:rPr>
+          <w:rFonts w:ascii="Arial" w:eastAsia="Times New Roman" w:hAnsi="Arial" w:cs="Arial"/>
+          <w:lang w:eastAsia="es-CO"/>
+        </w:rPr>
+        <w:t>Vemos que el conector a la base de datos se ha configurado correctamente.</w:t>
+      </w:r>
+    </w:p>
+    <w:p>
+      <w:pPr>
+        <w:shd w:val="clear" w:color="auto" w:fill="F8F8F8"/>
+        <w:spacing w:after="0" w:line="240" w:lineRule="auto"/>
+        <w:ind w:left="360"/>
+        <w:jc w:val="both"/>
+        <w:rPr>
+          <w:rFonts w:ascii="Arial" w:eastAsia="Times New Roman" w:hAnsi="Arial" w:cs="Arial"/>
+          <w:lang w:eastAsia="es-CO"/>
+        </w:rPr>
+      </w:pPr>
+      <w:r>
+        <w:rPr>
+          <w:noProof/>
+          <w:lang w:eastAsia="es-CO"/>
+        </w:rPr>
+        <w:drawing>
+          <wp:inline distT="0" distB="0" distL="0" distR="0" wp14:anchorId="090BFD80" wp14:editId="2C08CD4D">
+            <wp:extent cx="5612130" cy="2383790"/>
+            <wp:effectExtent l="0" t="0" r="7620" b="0"/>
+            <wp:docPr id="17" name="Imagen 17"/>
+            <wp:cNvGraphicFramePr>
+              <a:graphicFrameLocks xmlns:a="http://schemas.openxmlformats.org/drawingml/2006/main" noChangeAspect="1"/>
+            </wp:cNvGraphicFramePr>
+            <a:graphic xmlns:a="http://schemas.openxmlformats.org/drawingml/2006/main">
+              <a:graphicData uri="http://schemas.openxmlformats.org/drawingml/2006/picture">
+                <pic:pic xmlns:pic="http://schemas.openxmlformats.org/drawingml/2006/picture">
+                  <pic:nvPicPr>
+                    <pic:cNvPr id="1" name=""/>
+                    <pic:cNvPicPr/>
+                  </pic:nvPicPr>
+                  <pic:blipFill>
+                    <a:blip r:embed="rId19"/>
+                    <a:stretch>
+                      <a:fillRect/>
+                    </a:stretch>
+                  </pic:blipFill>
+                  <pic:spPr>
+                    <a:xfrm>
+                      <a:off x="0" y="0"/>
+                      <a:ext cx="5612130" cy="2383790"/>
+                    </a:xfrm>
+                    <a:prstGeom prst="rect">
+                      <a:avLst/>
+                    </a:prstGeom>
+                  </pic:spPr>
+                </pic:pic>
+              </a:graphicData>
+            </a:graphic>
+          </wp:inline>
+        </w:drawing>
+      </w:r>
+    </w:p>
+    <w:p>
+      <w:pPr>
+        <w:shd w:val="clear" w:color="auto" w:fill="F8F8F8"/>
+        <w:spacing w:after="0" w:line="240" w:lineRule="auto"/>
+        <w:ind w:left="360"/>
+        <w:jc w:val="both"/>
+        <w:rPr>
+          <w:rFonts w:ascii="Arial" w:eastAsia="Times New Roman" w:hAnsi="Arial" w:cs="Arial"/>
+          <w:lang w:eastAsia="es-CO"/>
+        </w:rPr>
+      </w:pPr>
+    </w:p>
+    <w:p>
+      <w:pPr>
+        <w:shd w:val="clear" w:color="auto" w:fill="F8F8F8"/>
+        <w:spacing w:after="0" w:line="240" w:lineRule="auto"/>
+        <w:ind w:left="360"/>
+        <w:jc w:val="both"/>
+        <w:rPr>
+          <w:rFonts w:ascii="Arial" w:eastAsia="Times New Roman" w:hAnsi="Arial" w:cs="Arial"/>
+          <w:lang w:eastAsia="es-CO"/>
+        </w:rPr>
+      </w:pPr>
+      <w:r>
+        <w:rPr>
+          <w:rFonts w:ascii="Arial" w:eastAsia="Times New Roman" w:hAnsi="Arial" w:cs="Arial"/>
+          <w:lang w:eastAsia="es-CO"/>
+        </w:rPr>
+        <w:t>Creamos una nueva conexión en el SPLUNK.</w:t>
+      </w:r>
+    </w:p>
+    <w:p>
+      <w:pPr>
+        <w:shd w:val="clear" w:color="auto" w:fill="F8F8F8"/>
+        <w:spacing w:after="0" w:line="240" w:lineRule="auto"/>
+        <w:ind w:left="360"/>
+        <w:jc w:val="both"/>
+        <w:rPr>
+          <w:rFonts w:ascii="Arial" w:eastAsia="Times New Roman" w:hAnsi="Arial" w:cs="Arial"/>
+          <w:lang w:eastAsia="es-CO"/>
+        </w:rPr>
+      </w:pPr>
+      <w:r>
+        <w:rPr>
+          <w:noProof/>
+          <w:lang w:eastAsia="es-CO"/>
+        </w:rPr>
+        <w:lastRenderedPageBreak/>
+        <w:drawing>
+          <wp:inline distT="0" distB="0" distL="0" distR="0" wp14:anchorId="68B8C67B" wp14:editId="13A34FC7">
+            <wp:extent cx="5612130" cy="4324985"/>
+            <wp:effectExtent l="0" t="0" r="7620" b="0"/>
+            <wp:docPr id="18" name="Imagen 18"/>
+            <wp:cNvGraphicFramePr>
+              <a:graphicFrameLocks xmlns:a="http://schemas.openxmlformats.org/drawingml/2006/main" noChangeAspect="1"/>
+            </wp:cNvGraphicFramePr>
+            <a:graphic xmlns:a="http://schemas.openxmlformats.org/drawingml/2006/main">
+              <a:graphicData uri="http://schemas.openxmlformats.org/drawingml/2006/picture">
+                <pic:pic xmlns:pic="http://schemas.openxmlformats.org/drawingml/2006/picture">
+                  <pic:nvPicPr>
+                    <pic:cNvPr id="1" name=""/>
+                    <pic:cNvPicPr/>
+                  </pic:nvPicPr>
+                  <pic:blipFill>
+                    <a:blip r:embed="rId20"/>
+                    <a:stretch>
+                      <a:fillRect/>
+                    </a:stretch>
+                  </pic:blipFill>
+                  <pic:spPr>
+                    <a:xfrm>
+                      <a:off x="0" y="0"/>
+                      <a:ext cx="5612130" cy="4324985"/>
+                    </a:xfrm>
+                    <a:prstGeom prst="rect">
+                      <a:avLst/>
+                    </a:prstGeom>
+                  </pic:spPr>
+                </pic:pic>
+              </a:graphicData>
+            </a:graphic>
+          </wp:inline>
+        </w:drawing>
+      </w:r>
+    </w:p>
+    <w:p>
+      <w:pPr>
+        <w:shd w:val="clear" w:color="auto" w:fill="F8F8F8"/>
+        <w:spacing w:after="0" w:line="240" w:lineRule="auto"/>
+        <w:ind w:left="360"/>
+        <w:jc w:val="both"/>
+        <w:rPr>
+          <w:rFonts w:ascii="Arial" w:eastAsia="Times New Roman" w:hAnsi="Arial" w:cs="Arial"/>
+          <w:lang w:eastAsia="es-CO"/>
+        </w:rPr>
+      </w:pPr>
+    </w:p>
+    <w:p>
+      <w:pPr>
+        <w:shd w:val="clear" w:color="auto" w:fill="F8F8F8"/>
+        <w:spacing w:after="0" w:line="240" w:lineRule="auto"/>
+        <w:ind w:left="360"/>
+        <w:jc w:val="both"/>
+        <w:rPr>
+          <w:rFonts w:ascii="Arial" w:eastAsia="Times New Roman" w:hAnsi="Arial" w:cs="Arial"/>
+          <w:lang w:eastAsia="es-CO"/>
+        </w:rPr>
+      </w:pPr>
+      <w:r>
+        <w:rPr>
+          <w:rFonts w:ascii="Arial" w:eastAsia="Times New Roman" w:hAnsi="Arial" w:cs="Arial"/>
+          <w:lang w:eastAsia="es-CO"/>
+        </w:rPr>
+        <w:t>Se agregan los datos de configuración.</w:t>
+      </w:r>
+    </w:p>
+    <w:p>
+      <w:pPr>
+        <w:shd w:val="clear" w:color="auto" w:fill="F8F8F8"/>
+        <w:spacing w:after="0" w:line="240" w:lineRule="auto"/>
+        <w:ind w:left="360"/>
+        <w:jc w:val="both"/>
+        <w:rPr>
+          <w:rFonts w:ascii="Arial" w:eastAsia="Times New Roman" w:hAnsi="Arial" w:cs="Arial"/>
+          <w:lang w:eastAsia="es-CO"/>
+        </w:rPr>
+      </w:pPr>
+      <w:r>
+        <w:rPr>
+          <w:noProof/>
+          <w:lang w:eastAsia="es-CO"/>
+        </w:rPr>
+        <w:lastRenderedPageBreak/>
+        <w:drawing>
+          <wp:inline distT="0" distB="0" distL="0" distR="0" wp14:anchorId="7B3838C4" wp14:editId="36E6AF3D">
+            <wp:extent cx="5362575" cy="6448425"/>
+            <wp:effectExtent l="0" t="0" r="9525" b="9525"/>
+            <wp:docPr id="20" name="Imagen 20"/>
+            <wp:cNvGraphicFramePr>
+              <a:graphicFrameLocks xmlns:a="http://schemas.openxmlformats.org/drawingml/2006/main" noChangeAspect="1"/>
+            </wp:cNvGraphicFramePr>
+            <a:graphic xmlns:a="http://schemas.openxmlformats.org/drawingml/2006/main">
+              <a:graphicData uri="http://schemas.openxmlformats.org/drawingml/2006/picture">
+                <pic:pic xmlns:pic="http://schemas.openxmlformats.org/drawingml/2006/picture">
+                  <pic:nvPicPr>
+                    <pic:cNvPr id="1" name=""/>
+                    <pic:cNvPicPr/>
+                  </pic:nvPicPr>
+                  <pic:blipFill>
+                    <a:blip r:embed="rId21"/>
+                    <a:stretch>
+                      <a:fillRect/>
+                    </a:stretch>
+                  </pic:blipFill>
+                  <pic:spPr>
+                    <a:xfrm>
+                      <a:off x="0" y="0"/>
+                      <a:ext cx="5362575" cy="6448425"/>
+                    </a:xfrm>
+                    <a:prstGeom prst="rect">
+                      <a:avLst/>
+                    </a:prstGeom>
+                  </pic:spPr>
+                </pic:pic>
+              </a:graphicData>
+            </a:graphic>
+          </wp:inline>
+        </w:drawing>
+      </w:r>
+    </w:p>
+    <w:p>
+      <w:pPr>
+        <w:shd w:val="clear" w:color="auto" w:fill="F8F8F8"/>
+        <w:spacing w:after="0" w:line="240" w:lineRule="auto"/>
+        <w:ind w:left="360"/>
+        <w:jc w:val="both"/>
+        <w:rPr>
+          <w:rFonts w:ascii="Arial" w:eastAsia="Times New Roman" w:hAnsi="Arial" w:cs="Arial"/>
+          <w:lang w:eastAsia="es-CO"/>
+        </w:rPr>
+      </w:pPr>
+    </w:p>
+    <w:p>
+      <w:pPr>
+        <w:shd w:val="clear" w:color="auto" w:fill="F8F8F8"/>
+        <w:spacing w:after="0" w:line="240" w:lineRule="auto"/>
+        <w:ind w:left="360"/>
+        <w:jc w:val="both"/>
+        <w:rPr>
+          <w:rFonts w:ascii="Arial" w:eastAsia="Times New Roman" w:hAnsi="Arial" w:cs="Arial"/>
+          <w:lang w:eastAsia="es-CO"/>
+        </w:rPr>
+      </w:pPr>
+      <w:r>
+        <w:rPr>
+          <w:rFonts w:ascii="Arial" w:eastAsia="Times New Roman" w:hAnsi="Arial" w:cs="Arial"/>
+          <w:lang w:eastAsia="es-CO"/>
+        </w:rPr>
+        <w:t>Terminamos con la configuración.</w:t>
+      </w:r>
+    </w:p>
+    <w:p>
+      <w:pPr>
+        <w:shd w:val="clear" w:color="auto" w:fill="F8F8F8"/>
+        <w:spacing w:after="0" w:line="240" w:lineRule="auto"/>
+        <w:ind w:left="360"/>
+        <w:jc w:val="both"/>
+        <w:rPr>
+          <w:rFonts w:ascii="Arial" w:eastAsia="Times New Roman" w:hAnsi="Arial" w:cs="Arial"/>
+          <w:lang w:eastAsia="es-CO"/>
+        </w:rPr>
+      </w:pPr>
+      <w:r>
+        <w:rPr>
+          <w:noProof/>
+          <w:lang w:eastAsia="es-CO"/>
+        </w:rPr>
+        <w:lastRenderedPageBreak/>
+        <w:drawing>
+          <wp:inline distT="0" distB="0" distL="0" distR="0" wp14:anchorId="4ADD90B3" wp14:editId="3104FF31">
+            <wp:extent cx="5612130" cy="3916680"/>
+            <wp:effectExtent l="0" t="0" r="7620" b="7620"/>
+            <wp:docPr id="19" name="Imagen 19"/>
+            <wp:cNvGraphicFramePr>
+              <a:graphicFrameLocks xmlns:a="http://schemas.openxmlformats.org/drawingml/2006/main" noChangeAspect="1"/>
+            </wp:cNvGraphicFramePr>
+            <a:graphic xmlns:a="http://schemas.openxmlformats.org/drawingml/2006/main">
+              <a:graphicData uri="http://schemas.openxmlformats.org/drawingml/2006/picture">
+                <pic:pic xmlns:pic="http://schemas.openxmlformats.org/drawingml/2006/picture">
+                  <pic:nvPicPr>
+                    <pic:cNvPr id="1" name=""/>
+                    <pic:cNvPicPr/>
+                  </pic:nvPicPr>
+                  <pic:blipFill>
+                    <a:blip r:embed="rId22"/>
+                    <a:stretch>
+                      <a:fillRect/>
+                    </a:stretch>
+                  </pic:blipFill>
+                  <pic:spPr>
+                    <a:xfrm>
+                      <a:off x="0" y="0"/>
+                      <a:ext cx="5612130" cy="3916680"/>
+                    </a:xfrm>
+                    <a:prstGeom prst="rect">
+                      <a:avLst/>
+                    </a:prstGeom>
+                  </pic:spPr>
+                </pic:pic>
+              </a:graphicData>
+            </a:graphic>
+          </wp:inline>
+        </w:drawing>
+      </w:r>
+    </w:p>
+    <w:p>
+      <w:pPr>
+        <w:shd w:val="clear" w:color="auto" w:fill="F8F8F8"/>
+        <w:spacing w:after="0" w:line="240" w:lineRule="auto"/>
+        <w:ind w:left="360"/>
+        <w:jc w:val="both"/>
+        <w:rPr>
+          <w:rFonts w:ascii="Arial" w:eastAsia="Times New Roman" w:hAnsi="Arial" w:cs="Arial"/>
+          <w:lang w:eastAsia="es-CO"/>
+        </w:rPr>
+      </w:pPr>
+    </w:p>
+    <w:p>
+      <w:pPr>
+        <w:shd w:val="clear" w:color="auto" w:fill="F8F8F8"/>
+        <w:spacing w:after="0" w:line="240" w:lineRule="auto"/>
+        <w:ind w:left="360"/>
+        <w:jc w:val="both"/>
+        <w:rPr>
+          <w:rFonts w:ascii="Arial" w:eastAsia="Times New Roman" w:hAnsi="Arial" w:cs="Arial"/>
+          <w:lang w:eastAsia="es-CO"/>
+        </w:rPr>
+      </w:pPr>
+      <w:r>
+        <w:rPr>
+          <w:rFonts w:ascii="Arial" w:eastAsia="Times New Roman" w:hAnsi="Arial" w:cs="Arial"/>
+          <w:lang w:eastAsia="es-CO"/>
+        </w:rPr>
+        <w:t>La conexión se ha creado correctamente.</w:t>
+      </w:r>
+    </w:p>
+    <w:p>
+      <w:pPr>
+        <w:shd w:val="clear" w:color="auto" w:fill="F8F8F8"/>
+        <w:spacing w:after="0" w:line="240" w:lineRule="auto"/>
+        <w:ind w:left="360"/>
+        <w:jc w:val="both"/>
+        <w:rPr>
+          <w:rFonts w:ascii="Arial" w:eastAsia="Times New Roman" w:hAnsi="Arial" w:cs="Arial"/>
+          <w:lang w:eastAsia="es-CO"/>
+        </w:rPr>
+      </w:pPr>
+      <w:r>
+        <w:rPr>
+          <w:noProof/>
+          <w:lang w:eastAsia="es-CO"/>
+        </w:rPr>
+        <w:drawing>
+          <wp:inline distT="0" distB="0" distL="0" distR="0" wp14:anchorId="27BEBE50" wp14:editId="5B97CFCA">
+            <wp:extent cx="5612130" cy="1569085"/>
+            <wp:effectExtent l="0" t="0" r="7620" b="0"/>
+            <wp:docPr id="21" name="Imagen 21"/>
+            <wp:cNvGraphicFramePr>
+              <a:graphicFrameLocks xmlns:a="http://schemas.openxmlformats.org/drawingml/2006/main" noChangeAspect="1"/>
+            </wp:cNvGraphicFramePr>
+            <a:graphic xmlns:a="http://schemas.openxmlformats.org/drawingml/2006/main">
+              <a:graphicData uri="http://schemas.openxmlformats.org/drawingml/2006/picture">
+                <pic:pic xmlns:pic="http://schemas.openxmlformats.org/drawingml/2006/picture">
+                  <pic:nvPicPr>
+                    <pic:cNvPr id="1" name=""/>
+                    <pic:cNvPicPr/>
+                  </pic:nvPicPr>
+                  <pic:blipFill>
+                    <a:blip r:embed="rId23"/>
+                    <a:stretch>
+                      <a:fillRect/>
+                    </a:stretch>
+                  </pic:blipFill>
+                  <pic:spPr>
+                    <a:xfrm>
+                      <a:off x="0" y="0"/>
+                      <a:ext cx="5612130" cy="1569085"/>
+                    </a:xfrm>
+                    <a:prstGeom prst="rect">
+                      <a:avLst/>
+                    </a:prstGeom>
+                  </pic:spPr>
+                </pic:pic>
+              </a:graphicData>
+            </a:graphic>
+          </wp:inline>
+        </w:drawing>
+      </w:r>
+    </w:p>
+    <w:p>
+      <w:pPr>
+        <w:shd w:val="clear" w:color="auto" w:fill="F8F8F8"/>
+        <w:spacing w:after="0" w:line="240" w:lineRule="auto"/>
+        <w:ind w:left="360"/>
+        <w:jc w:val="both"/>
+        <w:rPr>
+          <w:rFonts w:ascii="Arial" w:eastAsia="Times New Roman" w:hAnsi="Arial" w:cs="Arial"/>
+          <w:lang w:eastAsia="es-CO"/>
+        </w:rPr>
+      </w:pPr>
+    </w:p>
+    <w:p>
+      <w:pPr>
+        <w:shd w:val="clear" w:color="auto" w:fill="F8F8F8"/>
+        <w:spacing w:after="0" w:line="240" w:lineRule="auto"/>
+        <w:ind w:left="360"/>
+        <w:jc w:val="both"/>
+        <w:rPr>
+          <w:rFonts w:ascii="Arial" w:eastAsia="Times New Roman" w:hAnsi="Arial" w:cs="Arial"/>
+          <w:lang w:eastAsia="es-CO"/>
+        </w:rPr>
+      </w:pPr>
+      <w:r>
+        <w:rPr>
+          <w:rFonts w:ascii="Arial" w:eastAsia="Times New Roman" w:hAnsi="Arial" w:cs="Arial"/>
+          <w:lang w:eastAsia="es-CO"/>
+        </w:rPr>
+        <w:t>Escribimos la búsqueda que queremos evaluar.</w:t>
+      </w:r>
+    </w:p>
+    <w:p>
+      <w:pPr>
+        <w:shd w:val="clear" w:color="auto" w:fill="F8F8F8"/>
+        <w:spacing w:after="0" w:line="240" w:lineRule="auto"/>
+        <w:ind w:left="360"/>
+        <w:jc w:val="both"/>
+        <w:rPr>
+          <w:rFonts w:ascii="Arial" w:eastAsia="Times New Roman" w:hAnsi="Arial" w:cs="Arial"/>
+          <w:lang w:eastAsia="es-CO"/>
+        </w:rPr>
+      </w:pPr>
+      <w:r>
+        <w:rPr>
+          <w:noProof/>
+          <w:lang w:eastAsia="es-CO"/>
+        </w:rPr>
+        <w:drawing>
+          <wp:inline distT="0" distB="0" distL="0" distR="0" wp14:anchorId="6A0B5238" wp14:editId="4F5E2661">
+            <wp:extent cx="4362450" cy="1409700"/>
+            <wp:effectExtent l="0" t="0" r="0" b="0"/>
+            <wp:docPr id="22" name="Imagen 22"/>
+            <wp:cNvGraphicFramePr>
+              <a:graphicFrameLocks xmlns:a="http://schemas.openxmlformats.org/drawingml/2006/main" noChangeAspect="1"/>
+            </wp:cNvGraphicFramePr>
+            <a:graphic xmlns:a="http://schemas.openxmlformats.org/drawingml/2006/main">
+              <a:graphicData uri="http://schemas.openxmlformats.org/drawingml/2006/picture">
+                <pic:pic xmlns:pic="http://schemas.openxmlformats.org/drawingml/2006/picture">
+                  <pic:nvPicPr>
+                    <pic:cNvPr id="1" name=""/>
+                    <pic:cNvPicPr/>
+                  </pic:nvPicPr>
+                  <pic:blipFill>
+                    <a:blip r:embed="rId24"/>
+                    <a:stretch>
+                      <a:fillRect/>
+                    </a:stretch>
+                  </pic:blipFill>
+                  <pic:spPr>
+                    <a:xfrm>
+                      <a:off x="0" y="0"/>
+                      <a:ext cx="4362450" cy="1409700"/>
+                    </a:xfrm>
+                    <a:prstGeom prst="rect">
+                      <a:avLst/>
+                    </a:prstGeom>
+                  </pic:spPr>
+                </pic:pic>
+              </a:graphicData>
+            </a:graphic>
+          </wp:inline>
+        </w:drawing>
+      </w:r>
+    </w:p>
+    <w:p>
+      <w:pPr>
+        <w:shd w:val="clear" w:color="auto" w:fill="F8F8F8"/>
+        <w:spacing w:after="0" w:line="240" w:lineRule="auto"/>
+        <w:ind w:left="360"/>
+        <w:jc w:val="both"/>
+        <w:rPr>
+          <w:rFonts w:ascii="Arial" w:eastAsia="Times New Roman" w:hAnsi="Arial" w:cs="Arial"/>
+          <w:lang w:eastAsia="es-CO"/>
+        </w:rPr>
+      </w:pPr>
+    </w:p>
+    <w:p>
+      <w:pPr>
+        <w:shd w:val="clear" w:color="auto" w:fill="F8F8F8"/>
+        <w:spacing w:after="0" w:line="240" w:lineRule="auto"/>
+        <w:ind w:left="360"/>
+        <w:jc w:val="both"/>
+        <w:rPr>
+          <w:rFonts w:ascii="Arial" w:eastAsia="Times New Roman" w:hAnsi="Arial" w:cs="Arial"/>
+          <w:lang w:eastAsia="es-CO"/>
+        </w:rPr>
+      </w:pPr>
+    </w:p>
+    <w:p>
+      <w:pPr>
+        <w:shd w:val="clear" w:color="auto" w:fill="F8F8F8"/>
+        <w:spacing w:after="0" w:line="240" w:lineRule="auto"/>
+        <w:ind w:left="360"/>
+        <w:jc w:val="both"/>
+        <w:rPr>
+          <w:rFonts w:ascii="Arial" w:eastAsia="Times New Roman" w:hAnsi="Arial" w:cs="Arial"/>
+          <w:lang w:eastAsia="es-CO"/>
+        </w:rPr>
+      </w:pPr>
+    </w:p>
+    <w:p>
+      <w:pPr>
+        <w:shd w:val="clear" w:color="auto" w:fill="F8F8F8"/>
+        <w:spacing w:after="0" w:line="240" w:lineRule="auto"/>
+        <w:ind w:left="360"/>
+        <w:jc w:val="both"/>
+        <w:rPr>
+          <w:rFonts w:ascii="Arial" w:eastAsia="Times New Roman" w:hAnsi="Arial" w:cs="Arial"/>
+          <w:lang w:eastAsia="es-CO"/>
+        </w:rPr>
+      </w:pPr>
+    </w:p>
+    <w:p>
+      <w:pPr>
+        <w:shd w:val="clear" w:color="auto" w:fill="F8F8F8"/>
+        <w:spacing w:after="0" w:line="240" w:lineRule="auto"/>
+        <w:ind w:left="360"/>
+        <w:jc w:val="both"/>
+        <w:rPr>
+          <w:rFonts w:ascii="Arial" w:eastAsia="Times New Roman" w:hAnsi="Arial" w:cs="Arial"/>
+          <w:lang w:eastAsia="es-CO"/>
+        </w:rPr>
+      </w:pPr>
+      <w:r>
+        <w:rPr>
+          <w:rFonts w:ascii="Arial" w:eastAsia="Times New Roman" w:hAnsi="Arial" w:cs="Arial"/>
+          <w:lang w:eastAsia="es-CO"/>
+        </w:rPr>
+        <w:lastRenderedPageBreak/>
+        <w:t>Sobre SPLUNK, ejecutamos una nueva búsqueda para probar el correcto funcionamiento.</w:t>
+      </w:r>
+    </w:p>
+    <w:p>
+      <w:pPr>
+        <w:shd w:val="clear" w:color="auto" w:fill="F8F8F8"/>
+        <w:spacing w:after="0" w:line="240" w:lineRule="auto"/>
+        <w:ind w:left="360"/>
+        <w:jc w:val="both"/>
+        <w:rPr>
+          <w:rFonts w:ascii="Arial" w:eastAsia="Times New Roman" w:hAnsi="Arial" w:cs="Arial"/>
+          <w:lang w:eastAsia="es-CO"/>
+        </w:rPr>
+      </w:pPr>
+      <w:r>
+        <w:rPr>
+          <w:noProof/>
+          <w:lang w:eastAsia="es-CO"/>
+        </w:rPr>
+        <w:drawing>
+          <wp:inline distT="0" distB="0" distL="0" distR="0" wp14:anchorId="69F330A0" wp14:editId="319D5EB7">
+            <wp:extent cx="5612130" cy="3784600"/>
+            <wp:effectExtent l="0" t="0" r="7620" b="6350"/>
+            <wp:docPr id="23" name="Imagen 23"/>
+            <wp:cNvGraphicFramePr>
+              <a:graphicFrameLocks xmlns:a="http://schemas.openxmlformats.org/drawingml/2006/main" noChangeAspect="1"/>
+            </wp:cNvGraphicFramePr>
+            <a:graphic xmlns:a="http://schemas.openxmlformats.org/drawingml/2006/main">
+              <a:graphicData uri="http://schemas.openxmlformats.org/drawingml/2006/picture">
+                <pic:pic xmlns:pic="http://schemas.openxmlformats.org/drawingml/2006/picture">
+                  <pic:nvPicPr>
+                    <pic:cNvPr id="1" name=""/>
+                    <pic:cNvPicPr/>
+                  </pic:nvPicPr>
+                  <pic:blipFill>
+                    <a:blip r:embed="rId25"/>
+                    <a:stretch>
+                      <a:fillRect/>
+                    </a:stretch>
+                  </pic:blipFill>
+                  <pic:spPr>
+                    <a:xfrm>
+                      <a:off x="0" y="0"/>
+                      <a:ext cx="5612130" cy="3784600"/>
+                    </a:xfrm>
+                    <a:prstGeom prst="rect">
+                      <a:avLst/>
+                    </a:prstGeom>
+                  </pic:spPr>
+                </pic:pic>
+              </a:graphicData>
+            </a:graphic>
+          </wp:inline>
+        </w:drawing>
+      </w:r>
+    </w:p>
+    <w:p>
+      <w:pPr>
+        <w:shd w:val="clear" w:color="auto" w:fill="F8F8F8"/>
+        <w:spacing w:after="0" w:line="240" w:lineRule="auto"/>
+        <w:ind w:left="360"/>
+        <w:jc w:val="both"/>
+        <w:rPr>
+          <w:rFonts w:ascii="Arial" w:eastAsia="Times New Roman" w:hAnsi="Arial" w:cs="Arial"/>
+          <w:lang w:eastAsia="es-CO"/>
+        </w:rPr>
+      </w:pPr>
+    </w:p>
+    <w:p>
+      <w:pPr>
+        <w:shd w:val="clear" w:color="auto" w:fill="F8F8F8"/>
+        <w:spacing w:after="0" w:line="240" w:lineRule="auto"/>
+        <w:ind w:left="360"/>
+        <w:jc w:val="both"/>
+        <w:rPr>
+          <w:rFonts w:ascii="Arial" w:eastAsia="Times New Roman" w:hAnsi="Arial" w:cs="Arial"/>
+          <w:lang w:eastAsia="es-CO"/>
+        </w:rPr>
+      </w:pPr>
+      <w:r>
+        <w:rPr>
+          <w:rFonts w:ascii="Arial" w:eastAsia="Times New Roman" w:hAnsi="Arial" w:cs="Arial"/>
+          <w:lang w:eastAsia="es-CO"/>
+        </w:rPr>
+        <w:t xml:space="preserve">Revisamos las pestañas de Data </w:t>
+      </w:r>
+      <w:proofErr w:type="spellStart"/>
+      <w:r>
+        <w:rPr>
+          <w:rFonts w:ascii="Arial" w:eastAsia="Times New Roman" w:hAnsi="Arial" w:cs="Arial"/>
+          <w:lang w:eastAsia="es-CO"/>
+        </w:rPr>
+        <w:t>Summary</w:t>
+      </w:r>
+      <w:proofErr w:type="spellEnd"/>
+      <w:r>
+        <w:rPr>
+          <w:rFonts w:ascii="Arial" w:eastAsia="Times New Roman" w:hAnsi="Arial" w:cs="Arial"/>
+          <w:lang w:eastAsia="es-CO"/>
+        </w:rPr>
+        <w:t xml:space="preserve"> para ver qué datos nos aparecen.</w:t>
+      </w:r>
+    </w:p>
+    <w:p>
+      <w:pPr>
+        <w:ind w:left="360"/>
+        <w:rPr>
+          <w:noProof/>
+          <w:lang w:eastAsia="es-CO"/>
+        </w:rPr>
+      </w:pPr>
+      <w:r>
+        <w:rPr>
+          <w:noProof/>
+          <w:lang w:eastAsia="es-CO"/>
+        </w:rPr>
+        <w:drawing>
+          <wp:inline distT="0" distB="0" distL="0" distR="0" wp14:anchorId="7D475E3B" wp14:editId="35F6EFC6">
+            <wp:extent cx="5612130" cy="2935605"/>
+            <wp:effectExtent l="0" t="0" r="7620" b="0"/>
+            <wp:docPr id="24" name="Imagen 24"/>
+            <wp:cNvGraphicFramePr>
+              <a:graphicFrameLocks xmlns:a="http://schemas.openxmlformats.org/drawingml/2006/main" noChangeAspect="1"/>
+            </wp:cNvGraphicFramePr>
+            <a:graphic xmlns:a="http://schemas.openxmlformats.org/drawingml/2006/main">
+              <a:graphicData uri="http://schemas.openxmlformats.org/drawingml/2006/picture">
+                <pic:pic xmlns:pic="http://schemas.openxmlformats.org/drawingml/2006/picture">
+                  <pic:nvPicPr>
+                    <pic:cNvPr id="1" name=""/>
+                    <pic:cNvPicPr/>
+                  </pic:nvPicPr>
+                  <pic:blipFill>
+                    <a:blip r:embed="rId26"/>
+                    <a:stretch>
+                      <a:fillRect/>
+                    </a:stretch>
+                  </pic:blipFill>
+                  <pic:spPr>
+                    <a:xfrm>
+                      <a:off x="0" y="0"/>
+                      <a:ext cx="5612130" cy="2935605"/>
+                    </a:xfrm>
+                    <a:prstGeom prst="rect">
+                      <a:avLst/>
+                    </a:prstGeom>
+                  </pic:spPr>
+                </pic:pic>
+              </a:graphicData>
+            </a:graphic>
+          </wp:inline>
+        </w:drawing>
+      </w:r>
+    </w:p>
+    <w:p>
+      <w:pPr>
+        <w:rPr>
+          <w:noProof/>
+          <w:lang w:eastAsia="es-CO"/>
+        </w:rPr>
+      </w:pPr>
+    </w:p>
+    <w:p>
+      <w:pPr>
+        <w:rPr>
+          <w:rFonts w:ascii="Arial" w:hAnsi="Arial" w:cs="Arial"/>
+        </w:rPr>
+      </w:pPr>
+    </w:p>
+    <w:p>
+      <w:pPr>
         <w:pStyle w:val="Prrafodelista"/>
         <w:numPr>
           <w:ilvl w:val="0"/>
@@ -745,13 +2183,12 @@
           <w:b/>
         </w:rPr>
       </w:pPr>
-      <w:bookmarkStart w:id="0" w:name="_GoBack"/>
-      <w:bookmarkEnd w:id="0"/>
       <w:r>
         <w:rPr>
           <w:rFonts w:ascii="Arial" w:hAnsi="Arial" w:cs="Arial"/>
           <w:b/>
         </w:rPr>
+        <w:lastRenderedPageBreak/>
         <w:t>Seleccione 2 riesgos que considere críticos detectarlos y que se puedan detectar en un SIEM</w:t>
       </w:r>
     </w:p>
@@ -855,6 +2292,8 @@
           <w:b/>
         </w:rPr>
       </w:pPr>
+      <w:bookmarkStart w:id="0" w:name="_GoBack"/>
+      <w:bookmarkEnd w:id="0"/>
       <w:r>
         <w:rPr>
           <w:rFonts w:ascii="Arial" w:hAnsi="Arial" w:cs="Arial"/>

</xml_diff>